<commit_message>
Updated resume, added Goodreads widget
</commit_message>
<xml_diff>
--- a/files/Baumann_Resume.docx
+++ b/files/Baumann_Resume.docx
@@ -238,7 +238,7 @@
           <w:rFonts w:cs="Calibri"/>
           <w:b/>
         </w:rPr>
-        <w:t>RELEVANT WORK EXPERIENCE</w:t>
+        <w:t>WORK EXPERIENCE</w:t>
       </w:r>
     </w:p>
     <w:p>
@@ -278,11 +278,13 @@
           <w:sz w:val="20"/>
           <w:szCs w:val="21"/>
         </w:rPr>
-        <w:t>Real-Time Software Engineer</w:t>
-      </w:r>
-      <w:r>
-        <w:rPr>
-          <w:rFonts w:cs="Calibri"/>
+        <w:t>Senior Software Engineer</w:t>
+      </w:r>
+      <w:r>
+        <w:rPr>
+          <w:rFonts w:cs="Calibri"/>
+          <w:b w:val="false"/>
+          <w:bCs w:val="false"/>
           <w:sz w:val="20"/>
           <w:szCs w:val="21"/>
         </w:rPr>
@@ -291,11 +293,250 @@
       <w:r>
         <w:rPr>
           <w:rFonts w:cs="Calibri"/>
+          <w:b w:val="false"/>
+          <w:bCs w:val="false"/>
           <w:i/>
           <w:iCs/>
           <w:sz w:val="20"/>
           <w:szCs w:val="21"/>
         </w:rPr>
+        <w:t>Lockheed Martin Aeronautics</w:t>
+      </w:r>
+      <w:r>
+        <w:rPr>
+          <w:rFonts w:cs="Calibri"/>
+          <w:b w:val="false"/>
+          <w:bCs w:val="false"/>
+          <w:i w:val="false"/>
+          <w:iCs w:val="false"/>
+          <w:sz w:val="20"/>
+          <w:szCs w:val="21"/>
+        </w:rPr>
+        <w:t>, Fort Worth, TX (July 2024 – Present)</w:t>
+      </w:r>
+    </w:p>
+    <w:p>
+      <w:pPr>
+        <w:pStyle w:val="Normal"/>
+        <w:numPr>
+          <w:ilvl w:val="0"/>
+          <w:numId w:val="4"/>
+        </w:numPr>
+        <w:spacing w:lineRule="auto" w:line="240" w:before="0" w:after="200"/>
+        <w:contextualSpacing/>
+        <w:rPr>
+          <w:sz w:val="20"/>
+          <w:szCs w:val="20"/>
+        </w:rPr>
+      </w:pPr>
+      <w:r>
+        <w:rPr>
+          <w:sz w:val="20"/>
+          <w:szCs w:val="20"/>
+        </w:rPr>
+        <w:t xml:space="preserve">I am a Product Owner </w:t>
+      </w:r>
+      <w:r>
+        <w:rPr>
+          <w:sz w:val="20"/>
+          <w:szCs w:val="20"/>
+        </w:rPr>
+        <w:t xml:space="preserve">and Senior developer </w:t>
+      </w:r>
+      <w:r>
+        <w:rPr>
+          <w:sz w:val="20"/>
+          <w:szCs w:val="20"/>
+        </w:rPr>
+        <w:t>on an F-16 Mission System Software team.</w:t>
+      </w:r>
+    </w:p>
+    <w:p>
+      <w:pPr>
+        <w:pStyle w:val="Normal"/>
+        <w:numPr>
+          <w:ilvl w:val="0"/>
+          <w:numId w:val="4"/>
+        </w:numPr>
+        <w:spacing w:lineRule="auto" w:line="240" w:before="0" w:after="200"/>
+        <w:contextualSpacing/>
+        <w:rPr>
+          <w:sz w:val="20"/>
+          <w:szCs w:val="20"/>
+        </w:rPr>
+      </w:pPr>
+      <w:r>
+        <w:rPr>
+          <w:sz w:val="20"/>
+          <w:szCs w:val="20"/>
+        </w:rPr>
+        <w:t xml:space="preserve">We are working to upgrade the decades old Mission Computer to a modern system.  </w:t>
+      </w:r>
+      <w:r>
+        <w:rPr>
+          <w:sz w:val="20"/>
+          <w:szCs w:val="20"/>
+        </w:rPr>
+        <w:t xml:space="preserve">This involves converting old functional Ada code to modern Object Oriented C++ </w:t>
+      </w:r>
+      <w:r>
+        <w:rPr>
+          <w:sz w:val="20"/>
+          <w:szCs w:val="20"/>
+        </w:rPr>
+        <w:t>and redesigning/refactoring the code base to make improvements where possible</w:t>
+      </w:r>
+      <w:r>
+        <w:rPr>
+          <w:sz w:val="20"/>
+          <w:szCs w:val="20"/>
+        </w:rPr>
+        <w:t>.</w:t>
+      </w:r>
+    </w:p>
+    <w:p>
+      <w:pPr>
+        <w:pStyle w:val="Normal"/>
+        <w:numPr>
+          <w:ilvl w:val="0"/>
+          <w:numId w:val="4"/>
+        </w:numPr>
+        <w:spacing w:lineRule="auto" w:line="240" w:before="0" w:after="200"/>
+        <w:contextualSpacing/>
+        <w:rPr>
+          <w:sz w:val="20"/>
+          <w:szCs w:val="20"/>
+        </w:rPr>
+      </w:pPr>
+      <w:r>
+        <w:rPr>
+          <w:sz w:val="20"/>
+          <w:szCs w:val="20"/>
+        </w:rPr>
+        <w:t xml:space="preserve">I lead my team by planning future work, </w:t>
+      </w:r>
+      <w:r>
+        <w:rPr>
+          <w:sz w:val="20"/>
+          <w:szCs w:val="20"/>
+        </w:rPr>
+        <w:t xml:space="preserve">documenting </w:t>
+      </w:r>
+      <w:r>
+        <w:rPr>
+          <w:sz w:val="20"/>
+          <w:szCs w:val="20"/>
+        </w:rPr>
+        <w:t>progress</w:t>
+      </w:r>
+      <w:r>
+        <w:rPr>
+          <w:sz w:val="20"/>
+          <w:szCs w:val="20"/>
+        </w:rPr>
+        <w:t>, drafting class and sequence diagrams,</w:t>
+      </w:r>
+      <w:r>
+        <w:rPr>
+          <w:sz w:val="20"/>
+          <w:szCs w:val="20"/>
+        </w:rPr>
+        <w:t xml:space="preserve"> </w:t>
+      </w:r>
+      <w:r>
+        <w:rPr>
+          <w:sz w:val="20"/>
+          <w:szCs w:val="20"/>
+        </w:rPr>
+        <w:t xml:space="preserve">publishing quality code, performing </w:t>
+      </w:r>
+      <w:r>
+        <w:rPr>
+          <w:sz w:val="20"/>
+          <w:szCs w:val="20"/>
+        </w:rPr>
+        <w:t xml:space="preserve">thorough </w:t>
+      </w:r>
+      <w:r>
+        <w:rPr>
+          <w:sz w:val="20"/>
+          <w:szCs w:val="20"/>
+        </w:rPr>
+        <w:t xml:space="preserve">peer reviews, mentoring younger developers, </w:t>
+      </w:r>
+      <w:r>
+        <w:rPr>
+          <w:sz w:val="20"/>
+          <w:szCs w:val="20"/>
+        </w:rPr>
+        <w:t xml:space="preserve">answering questions, </w:t>
+      </w:r>
+      <w:r>
+        <w:rPr>
+          <w:sz w:val="20"/>
+          <w:szCs w:val="20"/>
+        </w:rPr>
+        <w:t>and defining process improvements.</w:t>
+      </w:r>
+    </w:p>
+    <w:p>
+      <w:pPr>
+        <w:pStyle w:val="Normal"/>
+        <w:numPr>
+          <w:ilvl w:val="0"/>
+          <w:numId w:val="4"/>
+        </w:numPr>
+        <w:spacing w:lineRule="auto" w:line="240" w:before="0" w:after="200"/>
+        <w:contextualSpacing/>
+        <w:rPr>
+          <w:sz w:val="20"/>
+          <w:szCs w:val="20"/>
+        </w:rPr>
+      </w:pPr>
+      <w:r>
+        <w:rPr>
+          <w:sz w:val="20"/>
+          <w:szCs w:val="20"/>
+        </w:rPr>
+        <w:t>I interface regularly with management and other teams to ensure our program’s expectations, dependencies, etc. are met.</w:t>
+      </w:r>
+    </w:p>
+    <w:p>
+      <w:pPr>
+        <w:pStyle w:val="Normal"/>
+        <w:spacing w:lineRule="auto" w:line="240" w:before="0" w:after="200"/>
+        <w:contextualSpacing/>
+        <w:rPr>
+          <w:rFonts w:cs="Calibri"/>
+          <w:sz w:val="20"/>
+          <w:szCs w:val="21"/>
+        </w:rPr>
+      </w:pPr>
+      <w:r>
+        <w:rPr>
+          <w:rFonts w:cs="Calibri"/>
+          <w:b/>
+          <w:sz w:val="20"/>
+          <w:szCs w:val="21"/>
+        </w:rPr>
+        <w:t>Real-Time Software Engineer</w:t>
+      </w:r>
+      <w:r>
+        <w:rPr>
+          <w:rFonts w:cs="Calibri"/>
+          <w:sz w:val="20"/>
+          <w:szCs w:val="21"/>
+        </w:rPr>
+        <w:t xml:space="preserve">, </w:t>
+      </w:r>
+      <w:r>
+        <w:rPr>
+          <w:rFonts w:cs="Calibri"/>
+          <w:i/>
+          <w:iCs/>
+          <w:sz w:val="20"/>
+          <w:szCs w:val="21"/>
+        </w:rPr>
         <w:t>the Boeing Company</w:t>
       </w:r>
       <w:r>
@@ -304,23 +545,23 @@
           <w:sz w:val="20"/>
           <w:szCs w:val="21"/>
         </w:rPr>
-        <w:t xml:space="preserve">, </w:t>
-      </w:r>
-      <w:r>
-        <w:rPr>
-          <w:rFonts w:cs="Calibri"/>
-          <w:sz w:val="20"/>
-          <w:szCs w:val="21"/>
-        </w:rPr>
-        <w:t xml:space="preserve">Remote / </w:t>
-      </w:r>
-      <w:r>
-        <w:rPr>
-          <w:rFonts w:cs="Calibri"/>
-          <w:sz w:val="20"/>
-          <w:szCs w:val="21"/>
-        </w:rPr>
-        <w:t>Houston, TX (June 2019 – Present)</w:t>
+        <w:t xml:space="preserve">, Remote / Houston, TX (June 2019 – </w:t>
+      </w:r>
+      <w:r>
+        <w:rPr>
+          <w:rFonts w:cs="Calibri"/>
+          <w:sz w:val="20"/>
+          <w:szCs w:val="21"/>
+        </w:rPr>
+        <w:t>June 2024</w:t>
+      </w:r>
+      <w:r>
+        <w:rPr>
+          <w:rFonts w:cs="Calibri"/>
+          <w:sz w:val="20"/>
+          <w:szCs w:val="21"/>
+        </w:rPr>
+        <w:t>)</w:t>
       </w:r>
     </w:p>
     <w:p>
@@ -344,7 +585,55 @@
           <w:sz w:val="20"/>
           <w:szCs w:val="21"/>
         </w:rPr>
-        <w:t>As a team we develop real-time software to simulate the various systems aboard the P-8 Poseidon and MQ-25 Stingray.</w:t>
+        <w:t>As a team</w:t>
+      </w:r>
+      <w:r>
+        <w:rPr>
+          <w:rFonts w:cs="Calibri"/>
+          <w:sz w:val="20"/>
+          <w:szCs w:val="21"/>
+        </w:rPr>
+        <w:t xml:space="preserve">mate, I </w:t>
+      </w:r>
+      <w:r>
+        <w:rPr>
+          <w:rFonts w:cs="Calibri"/>
+          <w:sz w:val="20"/>
+          <w:szCs w:val="21"/>
+        </w:rPr>
+        <w:t>develop</w:t>
+      </w:r>
+      <w:r>
+        <w:rPr>
+          <w:rFonts w:cs="Calibri"/>
+          <w:sz w:val="20"/>
+          <w:szCs w:val="21"/>
+        </w:rPr>
+        <w:t>ed</w:t>
+      </w:r>
+      <w:r>
+        <w:rPr>
+          <w:rFonts w:cs="Calibri"/>
+          <w:sz w:val="20"/>
+          <w:szCs w:val="21"/>
+        </w:rPr>
+        <w:t xml:space="preserve"> real-time software to simulate the systems aboard the P-8 Poseidon, </w:t>
+      </w:r>
+      <w:r>
+        <w:rPr>
+          <w:rFonts w:cs="Calibri"/>
+          <w:sz w:val="20"/>
+          <w:szCs w:val="21"/>
+        </w:rPr>
+        <w:t>CST-100,</w:t>
+      </w:r>
+      <w:r>
+        <w:rPr>
+          <w:rFonts w:cs="Calibri"/>
+          <w:sz w:val="20"/>
+          <w:szCs w:val="21"/>
+        </w:rPr>
+        <w:t xml:space="preserve"> and MQ-25 Stingray.</w:t>
       </w:r>
     </w:p>
     <w:p>
@@ -368,7 +657,95 @@
           <w:sz w:val="20"/>
           <w:szCs w:val="21"/>
         </w:rPr>
-        <w:t>We each periodically write model requirements based on design documents furnished by customers, then plan, design, and track their implementation via Atlassian tools (Confluence, Jira, BitBucket).</w:t>
+        <w:t>P</w:t>
+      </w:r>
+      <w:r>
+        <w:rPr>
+          <w:rFonts w:cs="Calibri"/>
+          <w:sz w:val="20"/>
+          <w:szCs w:val="21"/>
+        </w:rPr>
+        <w:t xml:space="preserve">eriodically </w:t>
+      </w:r>
+      <w:r>
+        <w:rPr>
+          <w:rFonts w:cs="Calibri"/>
+          <w:sz w:val="20"/>
+          <w:szCs w:val="21"/>
+        </w:rPr>
+        <w:t>wrote</w:t>
+      </w:r>
+      <w:r>
+        <w:rPr>
+          <w:rFonts w:cs="Calibri"/>
+          <w:sz w:val="20"/>
+          <w:szCs w:val="21"/>
+        </w:rPr>
+        <w:t xml:space="preserve"> model requirements based on design documents furnished by customers, then plan</w:t>
+      </w:r>
+      <w:r>
+        <w:rPr>
+          <w:rFonts w:cs="Calibri"/>
+          <w:sz w:val="20"/>
+          <w:szCs w:val="21"/>
+        </w:rPr>
+        <w:t>ed</w:t>
+      </w:r>
+      <w:r>
+        <w:rPr>
+          <w:rFonts w:cs="Calibri"/>
+          <w:sz w:val="20"/>
+          <w:szCs w:val="21"/>
+        </w:rPr>
+        <w:t>, design</w:t>
+      </w:r>
+      <w:r>
+        <w:rPr>
+          <w:rFonts w:cs="Calibri"/>
+          <w:sz w:val="20"/>
+          <w:szCs w:val="21"/>
+        </w:rPr>
+        <w:t>ed</w:t>
+      </w:r>
+      <w:r>
+        <w:rPr>
+          <w:rFonts w:cs="Calibri"/>
+          <w:sz w:val="20"/>
+          <w:szCs w:val="21"/>
+        </w:rPr>
+        <w:t>, and track</w:t>
+      </w:r>
+      <w:r>
+        <w:rPr>
+          <w:rFonts w:cs="Calibri"/>
+          <w:sz w:val="20"/>
+          <w:szCs w:val="21"/>
+        </w:rPr>
+        <w:t>ed</w:t>
+      </w:r>
+      <w:r>
+        <w:rPr>
+          <w:rFonts w:cs="Calibri"/>
+          <w:sz w:val="20"/>
+          <w:szCs w:val="21"/>
+        </w:rPr>
+        <w:t xml:space="preserve"> their implementation via Atlassian tools (Confluence, Jira, BitBucket) </w:t>
+      </w:r>
+      <w:r>
+        <w:rPr>
+          <w:rFonts w:cs="Calibri"/>
+          <w:sz w:val="20"/>
+          <w:szCs w:val="21"/>
+        </w:rPr>
+        <w:t>and GitLab</w:t>
+      </w:r>
+      <w:r>
+        <w:rPr>
+          <w:rFonts w:cs="Calibri"/>
+          <w:sz w:val="20"/>
+          <w:szCs w:val="21"/>
+        </w:rPr>
+        <w:t>.</w:t>
       </w:r>
     </w:p>
     <w:p>
@@ -390,7 +767,19 @@
         <w:rPr>
           <w:sz w:val="20"/>
         </w:rPr>
-        <w:t>Development is largely in C++, C, and Python, with C++ FakeIt Unit Tests and C# Automated Testing.</w:t>
+        <w:t xml:space="preserve">Development </w:t>
+      </w:r>
+      <w:r>
+        <w:rPr>
+          <w:sz w:val="20"/>
+        </w:rPr>
+        <w:t>was</w:t>
+      </w:r>
+      <w:r>
+        <w:rPr>
+          <w:sz w:val="20"/>
+        </w:rPr>
+        <w:t xml:space="preserve"> largely in C++, C, and Python, with C++ FakeIt Unit Tests and C# Automated Testing.</w:t>
       </w:r>
     </w:p>
     <w:p>
@@ -412,7 +801,25 @@
         <w:rPr>
           <w:sz w:val="20"/>
         </w:rPr>
-        <w:t>Continuous Integration is handled with Jenkins pipelines via Groovy scripts and artifacts are deployed to Artifactory.</w:t>
+        <w:t xml:space="preserve">Updated </w:t>
+      </w:r>
+      <w:r>
+        <w:rPr>
+          <w:sz w:val="20"/>
+        </w:rPr>
+        <w:t xml:space="preserve">Continuous Integration </w:t>
+      </w:r>
+      <w:r>
+        <w:rPr>
+          <w:sz w:val="20"/>
+        </w:rPr>
+        <w:t>tools</w:t>
+      </w:r>
+      <w:r>
+        <w:rPr>
+          <w:sz w:val="20"/>
+        </w:rPr>
+        <w:t xml:space="preserve"> with Jenkins pipelines via Groovy scripts and artifacts are deployed to Artifactory.</w:t>
       </w:r>
     </w:p>
     <w:p>
@@ -436,7 +843,31 @@
           <w:sz w:val="20"/>
           <w:szCs w:val="21"/>
         </w:rPr>
-        <w:t xml:space="preserve">We thoughtfully implement Product Line Engineering (PLE) and standard data bus protocols like </w:t>
+        <w:t>T</w:t>
+      </w:r>
+      <w:r>
+        <w:rPr>
+          <w:rFonts w:cs="Calibri"/>
+          <w:sz w:val="20"/>
+          <w:szCs w:val="21"/>
+        </w:rPr>
+        <w:t>houghtfully implement</w:t>
+      </w:r>
+      <w:r>
+        <w:rPr>
+          <w:rFonts w:cs="Calibri"/>
+          <w:sz w:val="20"/>
+          <w:szCs w:val="21"/>
+        </w:rPr>
+        <w:t>ed</w:t>
+      </w:r>
+      <w:r>
+        <w:rPr>
+          <w:rFonts w:cs="Calibri"/>
+          <w:sz w:val="20"/>
+          <w:szCs w:val="21"/>
+        </w:rPr>
+        <w:t xml:space="preserve"> Product Line Engineering (PLE) and standard data bus protocols like </w:t>
       </w:r>
       <w:r>
         <w:rPr>
@@ -478,7 +909,63 @@
           <w:sz w:val="20"/>
           <w:szCs w:val="21"/>
         </w:rPr>
-        <w:t>We test and integrate changes on lab systems and Peer Review every change with Subject Matter Experts / Product Owners.</w:t>
+        <w:t>T</w:t>
+      </w:r>
+      <w:r>
+        <w:rPr>
+          <w:rFonts w:cs="Calibri"/>
+          <w:sz w:val="20"/>
+          <w:szCs w:val="21"/>
+        </w:rPr>
+        <w:t>est</w:t>
+      </w:r>
+      <w:r>
+        <w:rPr>
+          <w:rFonts w:cs="Calibri"/>
+          <w:sz w:val="20"/>
+          <w:szCs w:val="21"/>
+        </w:rPr>
+        <w:t>ed</w:t>
+      </w:r>
+      <w:r>
+        <w:rPr>
+          <w:rFonts w:cs="Calibri"/>
+          <w:sz w:val="20"/>
+          <w:szCs w:val="21"/>
+        </w:rPr>
+        <w:t xml:space="preserve"> and integrate</w:t>
+      </w:r>
+      <w:r>
+        <w:rPr>
+          <w:rFonts w:cs="Calibri"/>
+          <w:sz w:val="20"/>
+          <w:szCs w:val="21"/>
+        </w:rPr>
+        <w:t>d</w:t>
+      </w:r>
+      <w:r>
+        <w:rPr>
+          <w:rFonts w:cs="Calibri"/>
+          <w:sz w:val="20"/>
+          <w:szCs w:val="21"/>
+        </w:rPr>
+        <w:t xml:space="preserve"> changes on lab systems and Peer Review</w:t>
+      </w:r>
+      <w:r>
+        <w:rPr>
+          <w:rFonts w:cs="Calibri"/>
+          <w:sz w:val="20"/>
+          <w:szCs w:val="21"/>
+        </w:rPr>
+        <w:t>ed</w:t>
+      </w:r>
+      <w:r>
+        <w:rPr>
+          <w:rFonts w:cs="Calibri"/>
+          <w:sz w:val="20"/>
+          <w:szCs w:val="21"/>
+        </w:rPr>
+        <w:t xml:space="preserve"> every change with Subject Matter Experts / Product Owners.</w:t>
       </w:r>
     </w:p>
     <w:p>
@@ -502,31 +989,15 @@
           <w:sz w:val="20"/>
           <w:szCs w:val="21"/>
         </w:rPr>
-        <w:t>We practice Agile, for which I have filled in as Scrum Master on occasion.</w:t>
-      </w:r>
-    </w:p>
-    <w:p>
-      <w:pPr>
-        <w:pStyle w:val="Normal"/>
-        <w:numPr>
-          <w:ilvl w:val="0"/>
-          <w:numId w:val="3"/>
-        </w:numPr>
-        <w:spacing w:lineRule="auto" w:line="240" w:before="0" w:after="200"/>
-        <w:contextualSpacing/>
-        <w:rPr>
-          <w:rFonts w:cs="Calibri"/>
-          <w:sz w:val="20"/>
-          <w:szCs w:val="21"/>
-        </w:rPr>
-      </w:pPr>
-      <w:r>
-        <w:rPr>
-          <w:rFonts w:cs="Calibri"/>
-          <w:sz w:val="20"/>
-          <w:szCs w:val="21"/>
-        </w:rPr>
-        <w:t>I hold an active U.S. Security Clearance and NASA Identity.</w:t>
+        <w:t>Held</w:t>
+      </w:r>
+      <w:r>
+        <w:rPr>
+          <w:rFonts w:cs="Calibri"/>
+          <w:sz w:val="20"/>
+          <w:szCs w:val="21"/>
+        </w:rPr>
+        <w:t xml:space="preserve"> a U.S. Security Clearance and NASA Identity.</w:t>
       </w:r>
     </w:p>
     <w:p>
@@ -573,23 +1044,7 @@
           <w:sz w:val="20"/>
           <w:szCs w:val="21"/>
         </w:rPr>
-        <w:t xml:space="preserve">, </w:t>
-      </w:r>
-      <w:r>
-        <w:rPr>
-          <w:rFonts w:cs="Calibri"/>
-          <w:sz w:val="20"/>
-          <w:szCs w:val="21"/>
-        </w:rPr>
-        <w:t xml:space="preserve">Remote / </w:t>
-      </w:r>
-      <w:r>
-        <w:rPr>
-          <w:rFonts w:cs="Calibri"/>
-          <w:sz w:val="20"/>
-          <w:szCs w:val="21"/>
-        </w:rPr>
-        <w:t>Englewood, CO (May 2018 – June 2019)</w:t>
+        <w:t>, Englewood, CO (May 2018 – June 2019)</w:t>
       </w:r>
     </w:p>
     <w:p>
@@ -748,6 +1203,233 @@
           <w:szCs w:val="21"/>
         </w:rPr>
         <w:t>Designed and developed, alongside two other interns, a database, web application, and Android application to to view and filter the locations of utility lines using a Google Maps interface and an augmented reality camera overlay.</w:t>
+      </w:r>
+    </w:p>
+    <w:p>
+      <w:pPr>
+        <w:pStyle w:val="Normal"/>
+        <w:spacing w:lineRule="auto" w:line="240" w:before="0" w:after="200"/>
+        <w:contextualSpacing/>
+        <w:rPr>
+          <w:rFonts w:cs="Calibri"/>
+          <w:sz w:val="10"/>
+          <w:szCs w:val="10"/>
+        </w:rPr>
+      </w:pPr>
+      <w:r>
+        <w:rPr>
+          <w:rFonts w:cs="Calibri"/>
+          <w:sz w:val="10"/>
+          <w:szCs w:val="10"/>
+        </w:rPr>
+      </w:r>
+    </w:p>
+    <w:p>
+      <w:pPr>
+        <w:pStyle w:val="Normal"/>
+        <w:pBdr>
+          <w:bottom w:val="single" w:sz="4" w:space="1" w:color="000000"/>
+        </w:pBdr>
+        <w:spacing w:lineRule="auto" w:line="240" w:before="0" w:after="200"/>
+        <w:contextualSpacing/>
+        <w:rPr>
+          <w:rFonts w:cs="Calibri"/>
+          <w:b/>
+          <w:b/>
+          <w:szCs w:val="24"/>
+        </w:rPr>
+      </w:pPr>
+      <w:r>
+        <w:rPr>
+          <w:rFonts w:cs="Calibri"/>
+          <w:b/>
+          <w:szCs w:val="24"/>
+        </w:rPr>
+        <w:t>SKILLS</w:t>
+      </w:r>
+    </w:p>
+    <w:p>
+      <w:pPr>
+        <w:pStyle w:val="Normal"/>
+        <w:spacing w:lineRule="auto" w:line="240" w:before="0" w:after="200"/>
+        <w:contextualSpacing/>
+        <w:rPr>
+          <w:rFonts w:cs="Calibri"/>
+          <w:sz w:val="10"/>
+          <w:szCs w:val="10"/>
+        </w:rPr>
+      </w:pPr>
+      <w:r>
+        <w:rPr>
+          <w:rFonts w:cs="Calibri"/>
+          <w:sz w:val="10"/>
+          <w:szCs w:val="10"/>
+        </w:rPr>
+      </w:r>
+    </w:p>
+    <w:p>
+      <w:pPr>
+        <w:pStyle w:val="Normal"/>
+        <w:spacing w:lineRule="auto" w:line="240" w:before="0" w:after="200"/>
+        <w:contextualSpacing/>
+        <w:rPr>
+          <w:rFonts w:cs="Calibri"/>
+          <w:b/>
+          <w:b/>
+          <w:sz w:val="20"/>
+          <w:szCs w:val="21"/>
+        </w:rPr>
+      </w:pPr>
+      <w:r>
+        <w:rPr>
+          <w:rFonts w:cs="Calibri"/>
+          <w:b/>
+          <w:sz w:val="20"/>
+          <w:szCs w:val="21"/>
+        </w:rPr>
+        <w:t xml:space="preserve">Proficient in: </w:t>
+      </w:r>
+      <w:r>
+        <w:rPr>
+          <w:rFonts w:cs="Calibri"/>
+          <w:sz w:val="20"/>
+          <w:szCs w:val="21"/>
+        </w:rPr>
+        <w:t xml:space="preserve">C++, Python, </w:t>
+      </w:r>
+      <w:r>
+        <w:rPr>
+          <w:rFonts w:cs="Calibri"/>
+          <w:sz w:val="20"/>
+          <w:szCs w:val="21"/>
+        </w:rPr>
+        <w:t xml:space="preserve">Ada, </w:t>
+      </w:r>
+      <w:r>
+        <w:rPr>
+          <w:rFonts w:cs="Calibri"/>
+          <w:sz w:val="20"/>
+          <w:szCs w:val="21"/>
+        </w:rPr>
+        <w:t>Git</w:t>
+      </w:r>
+      <w:r>
+        <w:rPr>
+          <w:rFonts w:cs="Calibri"/>
+          <w:b w:val="false"/>
+          <w:bCs w:val="false"/>
+          <w:sz w:val="20"/>
+          <w:szCs w:val="21"/>
+        </w:rPr>
+        <w:t xml:space="preserve">, Markdown, Gears, Wireshark, Agile, SAFe (Scaled Agile), ARINC 429, MIL-STD-1553, </w:t>
+      </w:r>
+      <w:r>
+        <w:rPr>
+          <w:rFonts w:cs="Calibri"/>
+          <w:b w:val="false"/>
+          <w:bCs w:val="false"/>
+          <w:sz w:val="20"/>
+          <w:szCs w:val="21"/>
+        </w:rPr>
+        <w:t>Linux</w:t>
+      </w:r>
+    </w:p>
+    <w:p>
+      <w:pPr>
+        <w:pStyle w:val="Normal"/>
+        <w:pBdr>
+          <w:bottom w:val="single" w:sz="4" w:space="1" w:color="000000"/>
+        </w:pBdr>
+        <w:spacing w:lineRule="auto" w:line="240" w:before="0" w:after="200"/>
+        <w:contextualSpacing/>
+        <w:rPr>
+          <w:rFonts w:cs="Calibri"/>
+          <w:b/>
+          <w:b/>
+          <w:sz w:val="20"/>
+          <w:szCs w:val="21"/>
+        </w:rPr>
+      </w:pPr>
+      <w:r>
+        <w:rPr>
+          <w:rFonts w:cs="Calibri"/>
+          <w:b/>
+          <w:sz w:val="20"/>
+          <w:szCs w:val="21"/>
+        </w:rPr>
+        <w:t>Worked in:</w:t>
+      </w:r>
+      <w:r>
+        <w:rPr>
+          <w:rFonts w:cs="Calibri"/>
+          <w:sz w:val="20"/>
+          <w:szCs w:val="21"/>
+        </w:rPr>
+        <w:t xml:space="preserve"> C, C#, Perl, Java, Lua</w:t>
+      </w:r>
+      <w:r>
+        <w:rPr>
+          <w:rFonts w:cs="Calibri"/>
+          <w:b w:val="false"/>
+          <w:bCs w:val="false"/>
+          <w:sz w:val="20"/>
+          <w:szCs w:val="21"/>
+        </w:rPr>
+        <w:t xml:space="preserve">, </w:t>
+      </w:r>
+      <w:r>
+        <w:rPr>
+          <w:rFonts w:cs="Calibri"/>
+          <w:sz w:val="20"/>
+          <w:szCs w:val="21"/>
+        </w:rPr>
+        <w:t xml:space="preserve">Groovy, </w:t>
+      </w:r>
+      <w:r>
+        <w:rPr>
+          <w:rFonts w:cs="Calibri"/>
+          <w:b w:val="false"/>
+          <w:bCs w:val="false"/>
+          <w:sz w:val="20"/>
+          <w:szCs w:val="21"/>
+        </w:rPr>
+        <w:t xml:space="preserve">HTML, CSS, </w:t>
+      </w:r>
+      <w:r>
+        <w:rPr>
+          <w:rFonts w:cs="Calibri"/>
+          <w:sz w:val="20"/>
+          <w:szCs w:val="21"/>
+        </w:rPr>
+        <w:t xml:space="preserve">JavaScript, </w:t>
+      </w:r>
+      <w:r>
+        <w:rPr>
+          <w:rFonts w:cs="Calibri"/>
+          <w:b w:val="false"/>
+          <w:bCs w:val="false"/>
+          <w:sz w:val="20"/>
+          <w:szCs w:val="21"/>
+        </w:rPr>
+        <w:t xml:space="preserve">SQL, </w:t>
+      </w:r>
+      <w:r>
+        <w:rPr>
+          <w:rFonts w:cs="Calibri"/>
+          <w:sz w:val="20"/>
+          <w:szCs w:val="21"/>
+        </w:rPr>
+        <w:t xml:space="preserve">Esri, ArcPy, ArcGIS, </w:t>
+      </w:r>
+      <w:r>
+        <w:rPr>
+          <w:rFonts w:cs="Calibri"/>
+          <w:b w:val="false"/>
+          <w:bCs w:val="false"/>
+          <w:sz w:val="20"/>
+          <w:szCs w:val="21"/>
+        </w:rPr>
+        <w:t>Google Maps, AWS (S3, Route 53, EC2), Bash, Lisp</w:t>
       </w:r>
     </w:p>
     <w:p>
@@ -1008,6 +1690,8 @@
         <w:contextualSpacing/>
         <w:rPr>
           <w:rFonts w:cs="Calibri"/>
+          <w:b/>
+          <w:b/>
           <w:sz w:val="10"/>
           <w:szCs w:val="10"/>
         </w:rPr>
@@ -1015,6 +1699,7 @@
       <w:r>
         <w:rPr>
           <w:rFonts w:cs="Calibri"/>
+          <w:b/>
           <w:sz w:val="10"/>
           <w:szCs w:val="10"/>
         </w:rPr>
@@ -1024,6 +1709,7 @@
       <w:pPr>
         <w:pStyle w:val="Normal"/>
         <w:spacing w:lineRule="auto" w:line="240" w:before="0" w:after="200"/>
+        <w:ind w:left="720" w:hanging="720"/>
         <w:contextualSpacing/>
         <w:rPr>
           <w:rFonts w:cs="Calibri"/>
@@ -1038,7 +1724,7 @@
           <w:sz w:val="21"/>
           <w:szCs w:val="21"/>
         </w:rPr>
-        <w:t>Texas Historical Markers Map</w:t>
+        <w:t>StockTalk</w:t>
       </w:r>
       <w:r>
         <w:rPr>
@@ -1055,7 +1741,7 @@
           <w:sz w:val="21"/>
           <w:szCs w:val="21"/>
         </w:rPr>
-        <w:t>Mobile Apps Class</w:t>
+        <w:t>HackRice 2016</w:t>
       </w:r>
       <w:r>
         <w:rPr>
@@ -1063,7 +1749,7 @@
           <w:sz w:val="21"/>
           <w:szCs w:val="21"/>
         </w:rPr>
-        <w:t>, November 2017</w:t>
+        <w:t>, January 2016</w:t>
       </w:r>
     </w:p>
     <w:p>
@@ -1083,117 +1769,9 @@
           <w:sz w:val="21"/>
           <w:szCs w:val="21"/>
         </w:rPr>
-        <w:t xml:space="preserve">I created an </w:t>
+        <w:t xml:space="preserve">A multi-player investment game in which the stock prices of companies are controlled by the positive and negative tweets each company receives.  I worked on </w:t>
       </w:r>
       <w:hyperlink r:id="rId4">
-        <w:r>
-          <w:rPr>
-            <w:rStyle w:val="InternetLink"/>
-            <w:rFonts w:cs="Calibri"/>
-            <w:sz w:val="21"/>
-            <w:szCs w:val="21"/>
-          </w:rPr>
-          <w:t>iOS app</w:t>
-        </w:r>
-      </w:hyperlink>
-      <w:r>
-        <w:rPr>
-          <w:rFonts w:cs="Calibri"/>
-          <w:sz w:val="21"/>
-          <w:szCs w:val="21"/>
-        </w:rPr>
-        <w:t xml:space="preserve"> using Swift which used Google Maps to display pins at the locations of each Texas Historical Marker.  The View Controller displayed detailed information about each Historical Marker and opened navigation to the marker’s coordinates in Google Maps.</w:t>
-      </w:r>
-    </w:p>
-    <w:p>
-      <w:pPr>
-        <w:pStyle w:val="Normal"/>
-        <w:spacing w:lineRule="auto" w:line="240" w:before="0" w:after="200"/>
-        <w:contextualSpacing/>
-        <w:rPr>
-          <w:rFonts w:cs="Calibri"/>
-          <w:b/>
-          <w:b/>
-          <w:sz w:val="10"/>
-          <w:szCs w:val="10"/>
-        </w:rPr>
-      </w:pPr>
-      <w:r>
-        <w:rPr>
-          <w:rFonts w:cs="Calibri"/>
-          <w:b/>
-          <w:sz w:val="10"/>
-          <w:szCs w:val="10"/>
-        </w:rPr>
-      </w:r>
-    </w:p>
-    <w:p>
-      <w:pPr>
-        <w:pStyle w:val="Normal"/>
-        <w:spacing w:lineRule="auto" w:line="240" w:before="0" w:after="200"/>
-        <w:ind w:left="720" w:hanging="720"/>
-        <w:contextualSpacing/>
-        <w:rPr>
-          <w:rFonts w:cs="Calibri"/>
-          <w:sz w:val="21"/>
-          <w:szCs w:val="21"/>
-        </w:rPr>
-      </w:pPr>
-      <w:r>
-        <w:rPr>
-          <w:rFonts w:cs="Calibri"/>
-          <w:b/>
-          <w:sz w:val="21"/>
-          <w:szCs w:val="21"/>
-        </w:rPr>
-        <w:t>StockTalk</w:t>
-      </w:r>
-      <w:r>
-        <w:rPr>
-          <w:rFonts w:cs="Calibri"/>
-          <w:sz w:val="21"/>
-          <w:szCs w:val="21"/>
-        </w:rPr>
-        <w:t xml:space="preserve">, </w:t>
-      </w:r>
-      <w:r>
-        <w:rPr>
-          <w:rFonts w:cs="Calibri"/>
-          <w:i/>
-          <w:sz w:val="21"/>
-          <w:szCs w:val="21"/>
-        </w:rPr>
-        <w:t>HackRice 2016</w:t>
-      </w:r>
-      <w:r>
-        <w:rPr>
-          <w:rFonts w:cs="Calibri"/>
-          <w:sz w:val="21"/>
-          <w:szCs w:val="21"/>
-        </w:rPr>
-        <w:t>, January 2016</w:t>
-      </w:r>
-    </w:p>
-    <w:p>
-      <w:pPr>
-        <w:pStyle w:val="Normal"/>
-        <w:spacing w:lineRule="auto" w:line="240" w:before="0" w:after="200"/>
-        <w:contextualSpacing/>
-        <w:rPr>
-          <w:rFonts w:cs="Calibri"/>
-          <w:sz w:val="21"/>
-          <w:szCs w:val="21"/>
-        </w:rPr>
-      </w:pPr>
-      <w:r>
-        <w:rPr>
-          <w:rFonts w:cs="Calibri"/>
-          <w:sz w:val="21"/>
-          <w:szCs w:val="21"/>
-        </w:rPr>
-        <w:t xml:space="preserve">A multi-player investment game in which the stock prices of companies are controlled by the positive and negative tweets each company receives.  I worked on </w:t>
-      </w:r>
-      <w:hyperlink r:id="rId5">
         <w:r>
           <w:rPr>
             <w:rStyle w:val="InternetLink"/>
@@ -1237,7 +1815,7 @@
         </w:rPr>
         <w:t xml:space="preserve"> to control the game, and HTML and CSS for the web user interface.  </w:t>
       </w:r>
-      <w:hyperlink r:id="rId6">
+      <w:hyperlink r:id="rId5">
         <w:r>
           <w:rPr>
             <w:rStyle w:val="InternetLink"/>
@@ -1344,7 +1922,7 @@
         </w:rPr>
         <w:t xml:space="preserve">My team designed and developed a </w:t>
       </w:r>
-      <w:hyperlink r:id="rId7">
+      <w:hyperlink r:id="rId6">
         <w:r>
           <w:rPr>
             <w:rStyle w:val="InternetLink"/>
@@ -1363,7 +1941,7 @@
         </w:rPr>
         <w:t xml:space="preserve"> that allows Houston residents to track 311 reports, active police and fire dispatches, severe weather alerts, and get information regarding emergency preparedness and evacuation routes.  I worked on the Android app, HTML scraping, and the integration of the Esri GIS.  </w:t>
       </w:r>
-      <w:hyperlink r:id="rId8">
+      <w:hyperlink r:id="rId7">
         <w:r>
           <w:rPr>
             <w:rStyle w:val="InternetLink"/>
@@ -1466,7 +2044,7 @@
         </w:rPr>
         <w:t xml:space="preserve">I captained a BPA Software Engineering team of four people which developed </w:t>
       </w:r>
-      <w:hyperlink r:id="rId9">
+      <w:hyperlink r:id="rId8">
         <w:r>
           <w:rPr>
             <w:rStyle w:val="InternetLink"/>
@@ -1492,7 +2070,7 @@
         </w:rPr>
         <w:t xml:space="preserve">, a side scrolling platformer RPG, and </w:t>
       </w:r>
-      <w:hyperlink r:id="rId10">
+      <w:hyperlink r:id="rId9">
         <w:r>
           <w:rPr>
             <w:rStyle w:val="InternetLink"/>
@@ -1646,7 +2224,7 @@
         </w:rPr>
         <w:t xml:space="preserve">I practiced with and competed on a programming team (UD1) for the South-Central USA Regional Qualifier each year from 2016-2018.  In this contest, teams of 3 are given 11-12 problems and 5 hours to solve as many as possible without access to the internet.  The problems have memory and time limits and heavily test a team’s knowledge and ability to implement and modify various algorithms.  Leaderboards: </w:t>
       </w:r>
-      <w:hyperlink r:id="rId11">
+      <w:hyperlink r:id="rId10">
         <w:r>
           <w:rPr>
             <w:rStyle w:val="InternetLink"/>
@@ -1682,7 +2260,7 @@
         </w:rPr>
         <w:t xml:space="preserve"> place out of 71 teams), </w:t>
       </w:r>
-      <w:hyperlink r:id="rId12">
+      <w:hyperlink r:id="rId11">
         <w:r>
           <w:rPr>
             <w:rStyle w:val="InternetLink"/>
@@ -1718,7 +2296,7 @@
         </w:rPr>
         <w:t xml:space="preserve">/76), and </w:t>
       </w:r>
-      <w:hyperlink r:id="rId13">
+      <w:hyperlink r:id="rId12">
         <w:r>
           <w:rPr>
             <w:rStyle w:val="InternetLink"/>
@@ -1814,7 +2392,7 @@
         </w:rPr>
         <w:t xml:space="preserve">From 2015-2018 I held officer positions as the Treasurer, Secretary, and Vice Chair in the UD Computer Club.  As an officer I planned events and fundraisers, led meetings, and filled out paperwork.  </w:t>
       </w:r>
-      <w:hyperlink r:id="rId14">
+      <w:hyperlink r:id="rId13">
         <w:r>
           <w:rPr>
             <w:rStyle w:val="InternetLink"/>
@@ -2017,7 +2595,7 @@
           <w:sz w:val="20"/>
           <w:szCs w:val="21"/>
         </w:rPr>
-        <w:t>I earned the Eagle Scout Award in 2014 from Troop 595 and served as Senior Patrol Leader in the Fall of 2013.  I continue to assist the Troop and it’s sister Troop, 596, where I can.</w:t>
+        <w:t>I earned the Eagle Scout Award in 2014 from Troop 595 and served as Senior Patrol Leader in the Fall of 2013.</w:t>
       </w:r>
     </w:p>
     <w:p>
@@ -2111,7 +2689,7 @@
         <w:tab/>
         <w:t xml:space="preserve">University of Dallas Honor Roll </w:t>
       </w:r>
-      <w:hyperlink r:id="rId15">
+      <w:hyperlink r:id="rId14">
         <w:r>
           <w:rPr>
             <w:rStyle w:val="InternetLink"/>
@@ -2224,188 +2802,8 @@
         <w:t>Eagle Scout – Boy Scouts of America Troop 595</w:t>
       </w:r>
     </w:p>
-    <w:p>
-      <w:pPr>
-        <w:pStyle w:val="Normal"/>
-        <w:spacing w:lineRule="auto" w:line="240" w:before="0" w:after="200"/>
-        <w:contextualSpacing/>
-        <w:rPr>
-          <w:rFonts w:cs="Calibri"/>
-          <w:sz w:val="10"/>
-          <w:szCs w:val="10"/>
-        </w:rPr>
-      </w:pPr>
-      <w:r>
-        <w:rPr>
-          <w:rFonts w:cs="Calibri"/>
-          <w:sz w:val="10"/>
-          <w:szCs w:val="10"/>
-        </w:rPr>
-      </w:r>
-    </w:p>
-    <w:p>
-      <w:pPr>
-        <w:pStyle w:val="Normal"/>
-        <w:pBdr>
-          <w:bottom w:val="single" w:sz="4" w:space="1" w:color="000000"/>
-        </w:pBdr>
-        <w:spacing w:lineRule="auto" w:line="240" w:before="0" w:after="200"/>
-        <w:contextualSpacing/>
-        <w:rPr>
-          <w:rFonts w:cs="Calibri"/>
-          <w:b/>
-          <w:b/>
-          <w:szCs w:val="24"/>
-        </w:rPr>
-      </w:pPr>
-      <w:r>
-        <w:rPr>
-          <w:rFonts w:cs="Calibri"/>
-          <w:b/>
-          <w:szCs w:val="24"/>
-        </w:rPr>
-        <w:t>SKILLS</w:t>
-      </w:r>
-    </w:p>
-    <w:p>
-      <w:pPr>
-        <w:pStyle w:val="Normal"/>
-        <w:spacing w:lineRule="auto" w:line="240" w:before="0" w:after="200"/>
-        <w:contextualSpacing/>
-        <w:rPr>
-          <w:rFonts w:cs="Calibri"/>
-          <w:sz w:val="10"/>
-          <w:szCs w:val="10"/>
-        </w:rPr>
-      </w:pPr>
-      <w:r>
-        <w:rPr>
-          <w:rFonts w:cs="Calibri"/>
-          <w:sz w:val="10"/>
-          <w:szCs w:val="10"/>
-        </w:rPr>
-      </w:r>
-    </w:p>
-    <w:p>
-      <w:pPr>
-        <w:pStyle w:val="Normal"/>
-        <w:spacing w:lineRule="auto" w:line="240" w:before="0" w:after="200"/>
-        <w:contextualSpacing/>
-        <w:rPr>
-          <w:rFonts w:cs="Calibri"/>
-          <w:b/>
-          <w:b/>
-          <w:sz w:val="20"/>
-          <w:szCs w:val="21"/>
-        </w:rPr>
-      </w:pPr>
-      <w:r>
-        <w:rPr>
-          <w:rFonts w:cs="Calibri"/>
-          <w:b/>
-          <w:sz w:val="20"/>
-          <w:szCs w:val="21"/>
-        </w:rPr>
-        <w:t xml:space="preserve">Proficient in: </w:t>
-      </w:r>
-      <w:r>
-        <w:rPr>
-          <w:rFonts w:cs="Calibri"/>
-          <w:sz w:val="20"/>
-          <w:szCs w:val="21"/>
-        </w:rPr>
-        <w:t>Python, C++, C, Java, Git</w:t>
-      </w:r>
-      <w:r>
-        <w:rPr>
-          <w:rFonts w:cs="Calibri"/>
-          <w:b w:val="false"/>
-          <w:bCs w:val="false"/>
-          <w:sz w:val="20"/>
-          <w:szCs w:val="21"/>
-        </w:rPr>
-        <w:t>, HTML, CSS, Markdown</w:t>
-      </w:r>
-    </w:p>
-    <w:p>
-      <w:pPr>
-        <w:pStyle w:val="Normal"/>
-        <w:spacing w:lineRule="auto" w:line="240" w:before="0" w:after="200"/>
-        <w:contextualSpacing/>
-        <w:rPr>
-          <w:rFonts w:cs="Calibri"/>
-          <w:b/>
-          <w:b/>
-          <w:sz w:val="20"/>
-          <w:szCs w:val="21"/>
-        </w:rPr>
-      </w:pPr>
-      <w:r>
-        <w:rPr>
-          <w:rFonts w:cs="Calibri"/>
-          <w:b/>
-          <w:sz w:val="20"/>
-          <w:szCs w:val="21"/>
-        </w:rPr>
-        <w:t>Worked in:</w:t>
-      </w:r>
-      <w:r>
-        <w:rPr>
-          <w:rFonts w:cs="Calibri"/>
-          <w:sz w:val="20"/>
-          <w:szCs w:val="21"/>
-        </w:rPr>
-        <w:t xml:space="preserve"> Perl, C#, Lua, Wireshark</w:t>
-      </w:r>
-      <w:r>
-        <w:rPr>
-          <w:rFonts w:cs="Calibri"/>
-          <w:b w:val="false"/>
-          <w:bCs w:val="false"/>
-          <w:sz w:val="20"/>
-          <w:szCs w:val="21"/>
-        </w:rPr>
-        <w:t xml:space="preserve">, Bash, </w:t>
-      </w:r>
-      <w:r>
-        <w:rPr>
-          <w:rFonts w:cs="Calibri"/>
-          <w:sz w:val="20"/>
-          <w:szCs w:val="21"/>
-        </w:rPr>
-        <w:t xml:space="preserve">Lisp, Groovy, JavaScript, </w:t>
-      </w:r>
-      <w:r>
-        <w:rPr>
-          <w:rFonts w:cs="Calibri"/>
-          <w:b w:val="false"/>
-          <w:bCs w:val="false"/>
-          <w:sz w:val="20"/>
-          <w:szCs w:val="21"/>
-        </w:rPr>
-        <w:t xml:space="preserve">SQL, </w:t>
-      </w:r>
-      <w:r>
-        <w:rPr>
-          <w:rFonts w:cs="Calibri"/>
-          <w:sz w:val="20"/>
-          <w:szCs w:val="21"/>
-        </w:rPr>
-        <w:t xml:space="preserve">Esri, ArcPy, ArcGIS, </w:t>
-      </w:r>
-      <w:r>
-        <w:rPr>
-          <w:rFonts w:cs="Calibri"/>
-          <w:b w:val="false"/>
-          <w:bCs w:val="false"/>
-          <w:sz w:val="20"/>
-          <w:szCs w:val="21"/>
-        </w:rPr>
-        <w:t>Google Maps, QGIS</w:t>
-      </w:r>
-    </w:p>
     <w:sectPr>
-      <w:headerReference w:type="first" r:id="rId16"/>
+      <w:headerReference w:type="first" r:id="rId15"/>
       <w:type w:val="nextPage"/>
       <w:pgSz w:w="12240" w:h="15840"/>
       <w:pgMar w:left="576" w:right="576" w:gutter="0" w:header="576" w:top="288" w:footer="0" w:bottom="288"/>
@@ -2927,6 +3325,143 @@
   <w:abstractNum w:abstractNumId="4">
     <w:lvl w:ilvl="0">
       <w:start w:val="1"/>
+      <w:numFmt w:val="bullet"/>
+      <w:lvlText w:val=""/>
+      <w:lvlJc w:val="left"/>
+      <w:pPr>
+        <w:tabs>
+          <w:tab w:val="num" w:pos="720"/>
+        </w:tabs>
+        <w:ind w:left="720" w:hanging="360"/>
+      </w:pPr>
+      <w:rPr>
+        <w:rFonts w:ascii="Symbol" w:hAnsi="Symbol" w:cs="Symbol" w:hint="default"/>
+      </w:rPr>
+    </w:lvl>
+    <w:lvl w:ilvl="1">
+      <w:start w:val="1"/>
+      <w:numFmt w:val="bullet"/>
+      <w:lvlText w:val="◦"/>
+      <w:lvlJc w:val="left"/>
+      <w:pPr>
+        <w:tabs>
+          <w:tab w:val="num" w:pos="1080"/>
+        </w:tabs>
+        <w:ind w:left="1080" w:hanging="360"/>
+      </w:pPr>
+      <w:rPr>
+        <w:rFonts w:ascii="OpenSymbol" w:hAnsi="OpenSymbol" w:cs="OpenSymbol" w:hint="default"/>
+      </w:rPr>
+    </w:lvl>
+    <w:lvl w:ilvl="2">
+      <w:start w:val="1"/>
+      <w:numFmt w:val="bullet"/>
+      <w:lvlText w:val="▪"/>
+      <w:lvlJc w:val="left"/>
+      <w:pPr>
+        <w:tabs>
+          <w:tab w:val="num" w:pos="1440"/>
+        </w:tabs>
+        <w:ind w:left="1440" w:hanging="360"/>
+      </w:pPr>
+      <w:rPr>
+        <w:rFonts w:ascii="OpenSymbol" w:hAnsi="OpenSymbol" w:cs="OpenSymbol" w:hint="default"/>
+      </w:rPr>
+    </w:lvl>
+    <w:lvl w:ilvl="3">
+      <w:start w:val="1"/>
+      <w:numFmt w:val="bullet"/>
+      <w:lvlText w:val=""/>
+      <w:lvlJc w:val="left"/>
+      <w:pPr>
+        <w:tabs>
+          <w:tab w:val="num" w:pos="1800"/>
+        </w:tabs>
+        <w:ind w:left="1800" w:hanging="360"/>
+      </w:pPr>
+      <w:rPr>
+        <w:rFonts w:ascii="Symbol" w:hAnsi="Symbol" w:cs="Symbol" w:hint="default"/>
+      </w:rPr>
+    </w:lvl>
+    <w:lvl w:ilvl="4">
+      <w:start w:val="1"/>
+      <w:numFmt w:val="bullet"/>
+      <w:lvlText w:val="◦"/>
+      <w:lvlJc w:val="left"/>
+      <w:pPr>
+        <w:tabs>
+          <w:tab w:val="num" w:pos="2160"/>
+        </w:tabs>
+        <w:ind w:left="2160" w:hanging="360"/>
+      </w:pPr>
+      <w:rPr>
+        <w:rFonts w:ascii="OpenSymbol" w:hAnsi="OpenSymbol" w:cs="OpenSymbol" w:hint="default"/>
+      </w:rPr>
+    </w:lvl>
+    <w:lvl w:ilvl="5">
+      <w:start w:val="1"/>
+      <w:numFmt w:val="bullet"/>
+      <w:lvlText w:val="▪"/>
+      <w:lvlJc w:val="left"/>
+      <w:pPr>
+        <w:tabs>
+          <w:tab w:val="num" w:pos="2520"/>
+        </w:tabs>
+        <w:ind w:left="2520" w:hanging="360"/>
+      </w:pPr>
+      <w:rPr>
+        <w:rFonts w:ascii="OpenSymbol" w:hAnsi="OpenSymbol" w:cs="OpenSymbol" w:hint="default"/>
+      </w:rPr>
+    </w:lvl>
+    <w:lvl w:ilvl="6">
+      <w:start w:val="1"/>
+      <w:numFmt w:val="bullet"/>
+      <w:lvlText w:val=""/>
+      <w:lvlJc w:val="left"/>
+      <w:pPr>
+        <w:tabs>
+          <w:tab w:val="num" w:pos="2880"/>
+        </w:tabs>
+        <w:ind w:left="2880" w:hanging="360"/>
+      </w:pPr>
+      <w:rPr>
+        <w:rFonts w:ascii="Symbol" w:hAnsi="Symbol" w:cs="Symbol" w:hint="default"/>
+      </w:rPr>
+    </w:lvl>
+    <w:lvl w:ilvl="7">
+      <w:start w:val="1"/>
+      <w:numFmt w:val="bullet"/>
+      <w:lvlText w:val="◦"/>
+      <w:lvlJc w:val="left"/>
+      <w:pPr>
+        <w:tabs>
+          <w:tab w:val="num" w:pos="3240"/>
+        </w:tabs>
+        <w:ind w:left="3240" w:hanging="360"/>
+      </w:pPr>
+      <w:rPr>
+        <w:rFonts w:ascii="OpenSymbol" w:hAnsi="OpenSymbol" w:cs="OpenSymbol" w:hint="default"/>
+      </w:rPr>
+    </w:lvl>
+    <w:lvl w:ilvl="8">
+      <w:start w:val="1"/>
+      <w:numFmt w:val="bullet"/>
+      <w:lvlText w:val="▪"/>
+      <w:lvlJc w:val="left"/>
+      <w:pPr>
+        <w:tabs>
+          <w:tab w:val="num" w:pos="3600"/>
+        </w:tabs>
+        <w:ind w:left="3600" w:hanging="360"/>
+      </w:pPr>
+      <w:rPr>
+        <w:rFonts w:ascii="OpenSymbol" w:hAnsi="OpenSymbol" w:cs="OpenSymbol" w:hint="default"/>
+      </w:rPr>
+    </w:lvl>
+  </w:abstractNum>
+  <w:abstractNum w:abstractNumId="5">
+    <w:lvl w:ilvl="0">
+      <w:start w:val="1"/>
       <w:numFmt w:val="none"/>
       <w:suff w:val="nothing"/>
       <w:lvlText w:val=""/>
@@ -3054,6 +3589,9 @@
   </w:num>
   <w:num w:numId="4">
     <w:abstractNumId w:val="4"/>
+  </w:num>
+  <w:num w:numId="5">
+    <w:abstractNumId w:val="5"/>
   </w:num>
 </w:numbering>
 </file>

</xml_diff>